<commit_message>
Update test data to for better test coverage
</commit_message>
<xml_diff>
--- a/tests/data/docx_example.docx
+++ b/tests/data/docx_example.docx
@@ -639,72 +639,6 @@
           <w:sz w:val="42"/>
           <w:szCs w:val="42"/>
         </w:rPr>
-      </w:r>
-    </w:p>
-    <w:p>
-      <w:pPr>
-        <w:pStyle w:val="Normal"/>
-        <w:bidi w:val="0"/>
-        <w:jc w:val="center"/>
-        <w:rPr>
-          <w:b/>
-          <w:b/>
-          <w:bCs/>
-          <w:sz w:val="42"/>
-          <w:szCs w:val="42"/>
-        </w:rPr>
-      </w:pPr>
-      <w:r>
-        <w:rPr>
-          <w:b/>
-          <w:bCs/>
-          <w:sz w:val="42"/>
-          <w:szCs w:val="42"/>
-        </w:rPr>
-      </w:r>
-    </w:p>
-    <w:p>
-      <w:pPr>
-        <w:pStyle w:val="Normal"/>
-        <w:bidi w:val="0"/>
-        <w:jc w:val="center"/>
-        <w:rPr>
-          <w:b/>
-          <w:b/>
-          <w:bCs/>
-          <w:sz w:val="42"/>
-          <w:szCs w:val="42"/>
-        </w:rPr>
-      </w:pPr>
-      <w:r>
-        <w:rPr>
-          <w:b/>
-          <w:bCs/>
-          <w:sz w:val="42"/>
-          <w:szCs w:val="42"/>
-        </w:rPr>
-      </w:r>
-    </w:p>
-    <w:p>
-      <w:pPr>
-        <w:pStyle w:val="Normal"/>
-        <w:bidi w:val="0"/>
-        <w:jc w:val="center"/>
-        <w:rPr>
-          <w:b/>
-          <w:b/>
-          <w:bCs/>
-          <w:sz w:val="42"/>
-          <w:szCs w:val="42"/>
-        </w:rPr>
-      </w:pPr>
-      <w:r>
-        <w:rPr>
-          <w:b/>
-          <w:bCs/>
-          <w:sz w:val="42"/>
-          <w:szCs w:val="42"/>
-        </w:rPr>
         <w:t>Introduction</w:t>
       </w:r>
     </w:p>
@@ -756,7 +690,7 @@
       <w:pPr>
         <w:pStyle w:val="Normal"/>
         <w:bidi w:val="0"/>
-        <w:jc w:val="start"/>
+        <w:jc w:val="left"/>
         <w:rPr/>
       </w:pPr>
       <w:r>
@@ -794,12 +728,13 @@
       <w:pPr>
         <w:pStyle w:val="Normal"/>
         <w:bidi w:val="0"/>
-        <w:jc w:val="start"/>
+        <w:jc w:val="left"/>
         <w:rPr>
           <w:rFonts w:ascii="sans-serif" w:hAnsi="sans-serif"/>
-          <w:b w:val="false"/>
-          <w:b/>
-          <w:bCs/>
+          <w:b/>
+          <w:b/>
+          <w:bCs/>
+          <w:i w:val="false"/>
           <w:i w:val="false"/>
           <w:caps w:val="false"/>
           <w:smallCaps w:val="false"/>
@@ -810,14 +745,29 @@
         </w:rPr>
       </w:pPr>
       <w:r>
-        <w:rPr/>
+        <w:rPr>
+          <w:rFonts w:ascii="sans-serif" w:hAnsi="sans-serif"/>
+          <w:b/>
+          <w:bCs/>
+          <w:i w:val="false"/>
+          <w:caps w:val="false"/>
+          <w:smallCaps w:val="false"/>
+          <w:color w:val="202122"/>
+          <w:spacing w:val="0"/>
+          <w:sz w:val="21"/>
+          <w:szCs w:val="24"/>
+        </w:rPr>
       </w:r>
     </w:p>
     <w:p>
       <w:pPr>
         <w:pStyle w:val="Heading3"/>
-        <w:bidi w:val="0"/>
-        <w:jc w:val="start"/>
+        <w:numPr>
+          <w:ilvl w:val="2"/>
+          <w:numId w:val="1"/>
+        </w:numPr>
+        <w:bidi w:val="0"/>
+        <w:jc w:val="left"/>
         <w:rPr/>
       </w:pPr>
       <w:r>
@@ -829,7 +779,7 @@
       <w:pPr>
         <w:pStyle w:val="TextBody"/>
         <w:bidi w:val="0"/>
-        <w:jc w:val="start"/>
+        <w:jc w:val="left"/>
         <w:rPr/>
       </w:pPr>
       <w:r>
@@ -841,18 +791,18 @@
       <w:pPr>
         <w:pStyle w:val="TextBody"/>
         <w:bidi w:val="0"/>
-        <w:jc w:val="start"/>
-        <w:rPr/>
-      </w:pPr>
-      <w:r>
-        <w:rPr/>
-      </w:r>
-    </w:p>
-    <w:p>
-      <w:pPr>
-        <w:pStyle w:val="TextBody"/>
-        <w:bidi w:val="0"/>
-        <w:jc w:val="start"/>
+        <w:jc w:val="left"/>
+        <w:rPr/>
+      </w:pPr>
+      <w:r>
+        <w:rPr/>
+      </w:r>
+    </w:p>
+    <w:p>
+      <w:pPr>
+        <w:pStyle w:val="TextBody"/>
+        <w:bidi w:val="0"/>
+        <w:jc w:val="left"/>
         <w:rPr/>
       </w:pPr>
       <w:r>
@@ -864,183 +814,131 @@
       <w:pPr>
         <w:pStyle w:val="TextBody"/>
         <w:bidi w:val="0"/>
-        <w:jc w:val="start"/>
-        <w:rPr/>
-      </w:pPr>
-      <w:r>
-        <w:rPr/>
-      </w:r>
-    </w:p>
-    <w:p>
-      <w:pPr>
-        <w:pStyle w:val="TextBody"/>
-        <w:bidi w:val="0"/>
-        <w:jc w:val="start"/>
-        <w:rPr/>
-      </w:pPr>
-      <w:r>
-        <w:rPr/>
-      </w:r>
-    </w:p>
-    <w:p>
-      <w:pPr>
-        <w:pStyle w:val="TextBody"/>
-        <w:bidi w:val="0"/>
-        <w:jc w:val="start"/>
-        <w:rPr/>
-      </w:pPr>
-      <w:r>
-        <w:rPr/>
-      </w:r>
-    </w:p>
-    <w:p>
-      <w:pPr>
-        <w:pStyle w:val="TextBody"/>
-        <w:bidi w:val="0"/>
-        <w:jc w:val="start"/>
-        <w:rPr/>
-      </w:pPr>
-      <w:r>
-        <w:rPr/>
-      </w:r>
-    </w:p>
-    <w:p>
-      <w:pPr>
-        <w:pStyle w:val="TextBody"/>
-        <w:bidi w:val="0"/>
-        <w:jc w:val="start"/>
-        <w:rPr/>
-      </w:pPr>
-      <w:r>
-        <w:rPr/>
-      </w:r>
-    </w:p>
-    <w:p>
-      <w:pPr>
-        <w:pStyle w:val="TextBody"/>
-        <w:bidi w:val="0"/>
-        <w:jc w:val="start"/>
-        <w:rPr/>
-      </w:pPr>
-      <w:r>
-        <w:rPr/>
-      </w:r>
-    </w:p>
-    <w:p>
-      <w:pPr>
-        <w:pStyle w:val="TextBody"/>
-        <w:bidi w:val="0"/>
-        <w:jc w:val="start"/>
-        <w:rPr/>
-      </w:pPr>
-      <w:r>
-        <w:rPr/>
-      </w:r>
-    </w:p>
-    <w:p>
-      <w:pPr>
-        <w:pStyle w:val="TextBody"/>
-        <w:bidi w:val="0"/>
-        <w:jc w:val="start"/>
-        <w:rPr/>
-      </w:pPr>
-      <w:r>
-        <w:rPr/>
-      </w:r>
-    </w:p>
-    <w:p>
-      <w:pPr>
-        <w:pStyle w:val="TextBody"/>
-        <w:bidi w:val="0"/>
-        <w:jc w:val="start"/>
-        <w:rPr/>
-      </w:pPr>
-      <w:r>
-        <w:rPr/>
-      </w:r>
-    </w:p>
-    <w:p>
-      <w:pPr>
-        <w:pStyle w:val="TextBody"/>
-        <w:bidi w:val="0"/>
-        <w:jc w:val="start"/>
-        <w:rPr/>
-      </w:pPr>
-      <w:r>
-        <w:rPr/>
-      </w:r>
-    </w:p>
-    <w:p>
-      <w:pPr>
-        <w:pStyle w:val="TextBody"/>
-        <w:bidi w:val="0"/>
-        <w:jc w:val="start"/>
-        <w:rPr/>
-      </w:pPr>
-      <w:r>
-        <w:rPr/>
-      </w:r>
-    </w:p>
-    <w:p>
-      <w:pPr>
-        <w:pStyle w:val="TextBody"/>
-        <w:bidi w:val="0"/>
-        <w:jc w:val="start"/>
-        <w:rPr/>
-      </w:pPr>
-      <w:r>
-        <w:rPr/>
-      </w:r>
-    </w:p>
-    <w:p>
-      <w:pPr>
-        <w:pStyle w:val="TextBody"/>
-        <w:bidi w:val="0"/>
-        <w:jc w:val="start"/>
-        <w:rPr/>
-      </w:pPr>
-      <w:r>
-        <w:rPr/>
-      </w:r>
-    </w:p>
-    <w:p>
-      <w:pPr>
-        <w:pStyle w:val="TextBody"/>
-        <w:bidi w:val="0"/>
-        <w:jc w:val="start"/>
-        <w:rPr/>
-      </w:pPr>
-      <w:r>
-        <w:rPr/>
-      </w:r>
-    </w:p>
-    <w:p>
-      <w:pPr>
-        <w:pStyle w:val="TextBody"/>
-        <w:bidi w:val="0"/>
-        <w:jc w:val="start"/>
-        <w:rPr/>
-      </w:pPr>
-      <w:r>
-        <w:rPr/>
-      </w:r>
-    </w:p>
-    <w:p>
-      <w:pPr>
-        <w:pStyle w:val="TextBody"/>
-        <w:bidi w:val="0"/>
-        <w:jc w:val="start"/>
-        <w:rPr/>
-      </w:pPr>
-      <w:r>
-        <w:rPr/>
-      </w:r>
-    </w:p>
-    <w:p>
-      <w:pPr>
-        <w:pStyle w:val="TextBody"/>
-        <w:bidi w:val="0"/>
-        <w:jc w:val="start"/>
+        <w:jc w:val="left"/>
+        <w:rPr/>
+      </w:pPr>
+      <w:r>
+        <w:rPr/>
+      </w:r>
+    </w:p>
+    <w:p>
+      <w:pPr>
+        <w:pStyle w:val="TextBody"/>
+        <w:bidi w:val="0"/>
+        <w:jc w:val="left"/>
+        <w:rPr/>
+      </w:pPr>
+      <w:r>
+        <w:rPr/>
+      </w:r>
+    </w:p>
+    <w:p>
+      <w:pPr>
+        <w:pStyle w:val="TextBody"/>
+        <w:bidi w:val="0"/>
+        <w:jc w:val="left"/>
+        <w:rPr/>
+      </w:pPr>
+      <w:r>
+        <w:rPr/>
+      </w:r>
+    </w:p>
+    <w:p>
+      <w:pPr>
+        <w:pStyle w:val="TextBody"/>
+        <w:bidi w:val="0"/>
+        <w:jc w:val="left"/>
+        <w:rPr/>
+      </w:pPr>
+      <w:r>
+        <w:rPr/>
+      </w:r>
+    </w:p>
+    <w:p>
+      <w:pPr>
+        <w:pStyle w:val="TextBody"/>
+        <w:bidi w:val="0"/>
+        <w:jc w:val="left"/>
+        <w:rPr/>
+      </w:pPr>
+      <w:r>
+        <w:rPr/>
+      </w:r>
+    </w:p>
+    <w:p>
+      <w:pPr>
+        <w:pStyle w:val="TextBody"/>
+        <w:bidi w:val="0"/>
+        <w:jc w:val="left"/>
+        <w:rPr/>
+      </w:pPr>
+      <w:r>
+        <w:rPr/>
+      </w:r>
+    </w:p>
+    <w:p>
+      <w:pPr>
+        <w:pStyle w:val="TextBody"/>
+        <w:bidi w:val="0"/>
+        <w:jc w:val="left"/>
+        <w:rPr/>
+      </w:pPr>
+      <w:r>
+        <w:rPr/>
+      </w:r>
+    </w:p>
+    <w:p>
+      <w:pPr>
+        <w:pStyle w:val="TextBody"/>
+        <w:bidi w:val="0"/>
+        <w:jc w:val="left"/>
+        <w:rPr/>
+      </w:pPr>
+      <w:r>
+        <w:rPr/>
+      </w:r>
+    </w:p>
+    <w:p>
+      <w:pPr>
+        <w:pStyle w:val="TextBody"/>
+        <w:bidi w:val="0"/>
+        <w:jc w:val="left"/>
+        <w:rPr/>
+      </w:pPr>
+      <w:r>
+        <w:rPr/>
+      </w:r>
+    </w:p>
+    <w:p>
+      <w:pPr>
+        <w:pStyle w:val="TextBody"/>
+        <w:bidi w:val="0"/>
+        <w:jc w:val="left"/>
+        <w:rPr/>
+      </w:pPr>
+      <w:r>
+        <w:rPr/>
+      </w:r>
+    </w:p>
+    <w:p>
+      <w:pPr>
+        <w:pStyle w:val="TextBody"/>
+        <w:bidi w:val="0"/>
+        <w:jc w:val="left"/>
+        <w:rPr/>
+      </w:pPr>
+      <w:r>
+        <w:rPr/>
+      </w:r>
+      <w:r>
+        <w:br w:type="page"/>
+      </w:r>
+    </w:p>
+    <w:p>
+      <w:pPr>
+        <w:pStyle w:val="TextBody"/>
+        <w:bidi w:val="0"/>
+        <w:jc w:val="left"/>
         <w:rPr/>
       </w:pPr>
       <w:r>
@@ -1052,6 +950,37 @@
         <w:pStyle w:val="Heading2"/>
         <w:bidi w:val="0"/>
         <w:jc w:val="center"/>
+        <w:rPr>
+          <w:rFonts w:ascii="Linux Libertine;Georgia;Times;serif" w:hAnsi="Linux Libertine;Georgia;Times;serif"/>
+          <w:b/>
+          <w:b/>
+          <w:bCs/>
+          <w:i w:val="false"/>
+          <w:i w:val="false"/>
+          <w:caps w:val="false"/>
+          <w:smallCaps w:val="false"/>
+          <w:color w:val="000000"/>
+          <w:spacing w:val="0"/>
+        </w:rPr>
+      </w:pPr>
+      <w:r>
+        <w:rPr>
+          <w:rFonts w:ascii="Linux Libertine;Georgia;Times;serif" w:hAnsi="Linux Libertine;Georgia;Times;serif"/>
+          <w:b/>
+          <w:bCs/>
+          <w:i w:val="false"/>
+          <w:caps w:val="false"/>
+          <w:smallCaps w:val="false"/>
+          <w:color w:val="000000"/>
+          <w:spacing w:val="0"/>
+        </w:rPr>
+      </w:r>
+    </w:p>
+    <w:p>
+      <w:pPr>
+        <w:pStyle w:val="Heading2"/>
+        <w:bidi w:val="0"/>
+        <w:jc w:val="left"/>
         <w:rPr/>
       </w:pPr>
       <w:bookmarkStart w:id="0" w:name="Compatibilité"/>
@@ -1067,6 +996,19 @@
           <w:color w:val="000000"/>
           <w:spacing w:val="0"/>
         </w:rPr>
+        <w:t xml:space="preserve">                           </w:t>
+      </w:r>
+      <w:r>
+        <w:rPr>
+          <w:rFonts w:ascii="Linux Libertine;Georgia;Times;serif" w:hAnsi="Linux Libertine;Georgia;Times;serif"/>
+          <w:b/>
+          <w:bCs/>
+          <w:i w:val="false"/>
+          <w:caps w:val="false"/>
+          <w:smallCaps w:val="false"/>
+          <w:color w:val="000000"/>
+          <w:spacing w:val="0"/>
+        </w:rPr>
         <w:t>Compatibilité</w:t>
       </w:r>
     </w:p>
@@ -1081,6 +1023,7 @@
           <w:b/>
           <w:bCs/>
           <w:i w:val="false"/>
+          <w:i w:val="false"/>
           <w:caps w:val="false"/>
           <w:smallCaps w:val="false"/>
           <w:color w:val="000000"/>
@@ -1088,14 +1031,23 @@
         </w:rPr>
       </w:pPr>
       <w:r>
-        <w:rPr/>
-      </w:r>
-    </w:p>
-    <w:p>
-      <w:pPr>
-        <w:pStyle w:val="TextBody"/>
-        <w:bidi w:val="0"/>
-        <w:jc w:val="start"/>
+        <w:rPr>
+          <w:rFonts w:ascii="Linux Libertine;Georgia;Times;serif" w:hAnsi="Linux Libertine;Georgia;Times;serif"/>
+          <w:b/>
+          <w:bCs/>
+          <w:i w:val="false"/>
+          <w:caps w:val="false"/>
+          <w:smallCaps w:val="false"/>
+          <w:color w:val="000000"/>
+          <w:spacing w:val="0"/>
+        </w:rPr>
+      </w:r>
+    </w:p>
+    <w:p>
+      <w:pPr>
+        <w:pStyle w:val="TextBody"/>
+        <w:bidi w:val="0"/>
+        <w:jc w:val="left"/>
         <w:rPr>
           <w:b w:val="false"/>
           <w:b w:val="false"/>
@@ -1118,12 +1070,11 @@
     </w:p>
     <w:p>
       <w:pPr>
-        <w:pStyle w:val="TextBody"/>
-        <w:bidi w:val="0"/>
-        <w:jc w:val="start"/>
+        <w:pStyle w:val="HorizontalLine"/>
         <w:rPr>
           <w:rFonts w:ascii="Linux Libertine;Georgia;Times;serif" w:hAnsi="Linux Libertine;Georgia;Times;serif"/>
           <w:i w:val="false"/>
+          <w:i w:val="false"/>
           <w:caps w:val="false"/>
           <w:smallCaps w:val="false"/>
           <w:color w:val="000000"/>
@@ -1131,17 +1082,14 @@
         </w:rPr>
       </w:pPr>
       <w:r>
-        <w:rPr>
-          <w:b w:val="false"/>
-          <w:bCs w:val="false"/>
-        </w:rPr>
-      </w:r>
-    </w:p>
-    <w:p>
-      <w:pPr>
-        <w:pStyle w:val="TextBody"/>
-        <w:bidi w:val="0"/>
-        <w:jc w:val="start"/>
+        <w:rPr/>
+      </w:r>
+    </w:p>
+    <w:p>
+      <w:pPr>
+        <w:pStyle w:val="TextBody"/>
+        <w:bidi w:val="0"/>
+        <w:jc w:val="left"/>
         <w:rPr>
           <w:b w:val="false"/>
           <w:b w:val="false"/>
@@ -1149,6 +1097,21 @@
         </w:rPr>
       </w:pPr>
       <w:r>
+        <w:rPr/>
+      </w:r>
+    </w:p>
+    <w:p>
+      <w:pPr>
+        <w:pStyle w:val="TextBody"/>
+        <w:bidi w:val="0"/>
+        <w:jc w:val="left"/>
+        <w:rPr>
+          <w:b w:val="false"/>
+          <w:b w:val="false"/>
+          <w:bCs w:val="false"/>
+        </w:rPr>
+      </w:pPr>
+      <w:r>
         <w:rPr>
           <w:rFonts w:ascii="Linux Libertine;Georgia;Times;serif" w:hAnsi="Linux Libertine;Georgia;Times;serif"/>
           <w:b w:val="false"/>
@@ -1166,10 +1129,11 @@
       <w:pPr>
         <w:pStyle w:val="TextBody"/>
         <w:bidi w:val="0"/>
-        <w:jc w:val="start"/>
+        <w:jc w:val="left"/>
         <w:rPr>
           <w:rFonts w:ascii="Linux Libertine;Georgia;Times;serif" w:hAnsi="Linux Libertine;Georgia;Times;serif"/>
           <w:i w:val="false"/>
+          <w:i w:val="false"/>
           <w:caps w:val="false"/>
           <w:smallCaps w:val="false"/>
           <w:color w:val="000000"/>
@@ -1178,16 +1142,20 @@
       </w:pPr>
       <w:r>
         <w:rPr>
-          <w:b w:val="false"/>
-          <w:bCs w:val="false"/>
-        </w:rPr>
-      </w:r>
-    </w:p>
-    <w:p>
-      <w:pPr>
-        <w:pStyle w:val="TextBody"/>
-        <w:bidi w:val="0"/>
-        <w:jc w:val="start"/>
+          <w:rFonts w:ascii="Linux Libertine;Georgia;Times;serif" w:hAnsi="Linux Libertine;Georgia;Times;serif"/>
+          <w:i w:val="false"/>
+          <w:caps w:val="false"/>
+          <w:smallCaps w:val="false"/>
+          <w:color w:val="000000"/>
+          <w:spacing w:val="0"/>
+        </w:rPr>
+      </w:r>
+    </w:p>
+    <w:p>
+      <w:pPr>
+        <w:pStyle w:val="TextBody"/>
+        <w:bidi w:val="0"/>
+        <w:jc w:val="left"/>
         <w:rPr>
           <w:b w:val="false"/>
           <w:b w:val="false"/>
@@ -1205,6 +1173,7 @@
           <w:color w:val="000000"/>
           <w:spacing w:val="0"/>
         </w:rPr>
+        <w:tab/>
         <w:t>La suite bureautique LibreOffice/OpenOffice.org permet l'import de ce format à partir de la version 3 sortie en septembre 2008.</w:t>
       </w:r>
     </w:p>
@@ -1212,10 +1181,11 @@
       <w:pPr>
         <w:pStyle w:val="TextBody"/>
         <w:bidi w:val="0"/>
-        <w:jc w:val="start"/>
+        <w:jc w:val="left"/>
         <w:rPr>
           <w:rFonts w:ascii="Linux Libertine;Georgia;Times;serif" w:hAnsi="Linux Libertine;Georgia;Times;serif"/>
           <w:i w:val="false"/>
+          <w:i w:val="false"/>
           <w:caps w:val="false"/>
           <w:smallCaps w:val="false"/>
           <w:color w:val="000000"/>
@@ -1224,16 +1194,20 @@
       </w:pPr>
       <w:r>
         <w:rPr>
-          <w:b w:val="false"/>
-          <w:bCs w:val="false"/>
-        </w:rPr>
-      </w:r>
-    </w:p>
-    <w:p>
-      <w:pPr>
-        <w:pStyle w:val="TextBody"/>
-        <w:bidi w:val="0"/>
-        <w:jc w:val="start"/>
+          <w:rFonts w:ascii="Linux Libertine;Georgia;Times;serif" w:hAnsi="Linux Libertine;Georgia;Times;serif"/>
+          <w:i w:val="false"/>
+          <w:caps w:val="false"/>
+          <w:smallCaps w:val="false"/>
+          <w:color w:val="000000"/>
+          <w:spacing w:val="0"/>
+        </w:rPr>
+      </w:r>
+    </w:p>
+    <w:p>
+      <w:pPr>
+        <w:pStyle w:val="TextBody"/>
+        <w:bidi w:val="0"/>
+        <w:jc w:val="left"/>
         <w:rPr>
           <w:b w:val="false"/>
           <w:b w:val="false"/>
@@ -1251,6 +1225,7 @@
           <w:color w:val="000000"/>
           <w:spacing w:val="0"/>
         </w:rPr>
+        <w:tab/>
         <w:t>Le format docx est en fait un fichier compressé au format ZIP qui contient un ensemble de fichiers (XML, images .jpg) décrivant le document.</w:t>
       </w:r>
     </w:p>
@@ -1258,10 +1233,11 @@
       <w:pPr>
         <w:pStyle w:val="TextBody"/>
         <w:bidi w:val="0"/>
-        <w:jc w:val="start"/>
+        <w:jc w:val="left"/>
         <w:rPr>
           <w:rFonts w:ascii="Linux Libertine;Georgia;Times;serif" w:hAnsi="Linux Libertine;Georgia;Times;serif"/>
           <w:i w:val="false"/>
+          <w:i w:val="false"/>
           <w:caps w:val="false"/>
           <w:smallCaps w:val="false"/>
           <w:color w:val="000000"/>
@@ -1270,16 +1246,20 @@
       </w:pPr>
       <w:r>
         <w:rPr>
-          <w:b w:val="false"/>
-          <w:bCs w:val="false"/>
-        </w:rPr>
-      </w:r>
-    </w:p>
-    <w:p>
-      <w:pPr>
-        <w:pStyle w:val="TextBody"/>
-        <w:bidi w:val="0"/>
-        <w:jc w:val="start"/>
+          <w:rFonts w:ascii="Linux Libertine;Georgia;Times;serif" w:hAnsi="Linux Libertine;Georgia;Times;serif"/>
+          <w:i w:val="false"/>
+          <w:caps w:val="false"/>
+          <w:smallCaps w:val="false"/>
+          <w:color w:val="000000"/>
+          <w:spacing w:val="0"/>
+        </w:rPr>
+      </w:r>
+    </w:p>
+    <w:p>
+      <w:pPr>
+        <w:pStyle w:val="TextBody"/>
+        <w:bidi w:val="0"/>
+        <w:jc w:val="left"/>
         <w:rPr>
           <w:b w:val="false"/>
           <w:b w:val="false"/>
@@ -1297,6 +1277,7 @@
           <w:color w:val="000000"/>
           <w:spacing w:val="0"/>
         </w:rPr>
+        <w:tab/>
         <w:t>Il existe une variante pour les documents contenant des macros : .docm (très utilisé pour la diffusion des macrovirus).</w:t>
       </w:r>
     </w:p>
@@ -1304,8 +1285,62 @@
       <w:pPr>
         <w:pStyle w:val="TextBody"/>
         <w:bidi w:val="0"/>
-        <w:spacing w:before="0" w:after="140"/>
-        <w:jc w:val="start"/>
+        <w:jc w:val="left"/>
+        <w:rPr>
+          <w:rFonts w:ascii="Linux Libertine;Georgia;Times;serif" w:hAnsi="Linux Libertine;Georgia;Times;serif"/>
+          <w:i w:val="false"/>
+          <w:i w:val="false"/>
+          <w:caps w:val="false"/>
+          <w:smallCaps w:val="false"/>
+          <w:color w:val="000000"/>
+          <w:spacing w:val="0"/>
+        </w:rPr>
+      </w:pPr>
+      <w:r>
+        <w:rPr>
+          <w:rFonts w:ascii="Linux Libertine;Georgia;Times;serif" w:hAnsi="Linux Libertine;Georgia;Times;serif"/>
+          <w:i w:val="false"/>
+          <w:caps w:val="false"/>
+          <w:smallCaps w:val="false"/>
+          <w:color w:val="000000"/>
+          <w:spacing w:val="0"/>
+        </w:rPr>
+      </w:r>
+    </w:p>
+    <w:p>
+      <w:pPr>
+        <w:pStyle w:val="TextBody"/>
+        <w:bidi w:val="0"/>
+        <w:jc w:val="left"/>
+        <w:rPr>
+          <w:b/>
+          <w:b/>
+          <w:bCs/>
+        </w:rPr>
+      </w:pPr>
+      <w:r>
+        <w:rPr>
+          <w:rFonts w:ascii="Linux Libertine;Georgia;Times;serif" w:hAnsi="Linux Libertine;Georgia;Times;serif"/>
+          <w:b/>
+          <w:bCs/>
+          <w:i w:val="false"/>
+          <w:caps w:val="false"/>
+          <w:smallCaps w:val="false"/>
+          <w:color w:val="000000"/>
+          <w:spacing w:val="0"/>
+        </w:rPr>
+        <w:t>List Examples:</w:t>
+      </w:r>
+    </w:p>
+    <w:p>
+      <w:pPr>
+        <w:pStyle w:val="TextBody"/>
+        <w:numPr>
+          <w:ilvl w:val="0"/>
+          <w:numId w:val="2"/>
+        </w:numPr>
+        <w:bidi w:val="0"/>
+        <w:jc w:val="left"/>
         <w:rPr>
           <w:b w:val="false"/>
           <w:b w:val="false"/>
@@ -1314,9 +1349,550 @@
       </w:pPr>
       <w:r>
         <w:rPr>
+          <w:rFonts w:ascii="Linux Libertine;Georgia;Times;serif" w:hAnsi="Linux Libertine;Georgia;Times;serif"/>
           <w:b w:val="false"/>
           <w:bCs w:val="false"/>
-        </w:rPr>
+          <w:i w:val="false"/>
+          <w:caps w:val="false"/>
+          <w:smallCaps w:val="false"/>
+          <w:color w:val="000000"/>
+          <w:spacing w:val="0"/>
+        </w:rPr>
+        <w:t>List 1</w:t>
+      </w:r>
+    </w:p>
+    <w:p>
+      <w:pPr>
+        <w:pStyle w:val="TextBody"/>
+        <w:numPr>
+          <w:ilvl w:val="0"/>
+          <w:numId w:val="2"/>
+        </w:numPr>
+        <w:bidi w:val="0"/>
+        <w:jc w:val="left"/>
+        <w:rPr>
+          <w:b w:val="false"/>
+          <w:b w:val="false"/>
+          <w:bCs w:val="false"/>
+        </w:rPr>
+      </w:pPr>
+      <w:r>
+        <w:rPr>
+          <w:rFonts w:ascii="Linux Libertine;Georgia;Times;serif" w:hAnsi="Linux Libertine;Georgia;Times;serif"/>
+          <w:b w:val="false"/>
+          <w:bCs w:val="false"/>
+          <w:i w:val="false"/>
+          <w:caps w:val="false"/>
+          <w:smallCaps w:val="false"/>
+          <w:color w:val="000000"/>
+          <w:spacing w:val="0"/>
+        </w:rPr>
+        <w:t>List 2</w:t>
+      </w:r>
+    </w:p>
+    <w:p>
+      <w:pPr>
+        <w:pStyle w:val="TextBody"/>
+        <w:bidi w:val="0"/>
+        <w:jc w:val="left"/>
+        <w:rPr>
+          <w:b/>
+          <w:b/>
+          <w:bCs/>
+        </w:rPr>
+      </w:pPr>
+      <w:r>
+        <w:rPr>
+          <w:rFonts w:ascii="Linux Libertine;Georgia;Times;serif" w:hAnsi="Linux Libertine;Georgia;Times;serif"/>
+          <w:b/>
+          <w:bCs/>
+          <w:i w:val="false"/>
+          <w:caps w:val="false"/>
+          <w:smallCaps w:val="false"/>
+          <w:color w:val="000000"/>
+          <w:spacing w:val="0"/>
+        </w:rPr>
+        <w:t>Table Example:</w:t>
+      </w:r>
+    </w:p>
+    <w:tbl>
+      <w:tblPr>
+        <w:tblW w:w="5000" w:type="pct"/>
+        <w:jc w:val="left"/>
+        <w:tblInd w:w="-5" w:type="dxa"/>
+        <w:tblLayout w:type="fixed"/>
+        <w:tblCellMar>
+          <w:top w:w="55" w:type="dxa"/>
+          <w:left w:w="55" w:type="dxa"/>
+          <w:bottom w:w="55" w:type="dxa"/>
+          <w:right w:w="55" w:type="dxa"/>
+        </w:tblCellMar>
+      </w:tblPr>
+      <w:tblGrid>
+        <w:gridCol w:w="1606"/>
+        <w:gridCol w:w="1606"/>
+        <w:gridCol w:w="1606"/>
+        <w:gridCol w:w="1607"/>
+        <w:gridCol w:w="1606"/>
+        <w:gridCol w:w="1606"/>
+      </w:tblGrid>
+      <w:tr>
+        <w:trPr/>
+        <w:tc>
+          <w:tcPr>
+            <w:tcW w:w="1606" w:type="dxa"/>
+            <w:tcBorders>
+              <w:top w:val="single" w:sz="4" w:space="0" w:color="000000"/>
+              <w:left w:val="single" w:sz="4" w:space="0" w:color="000000"/>
+              <w:bottom w:val="single" w:sz="4" w:space="0" w:color="000000"/>
+            </w:tcBorders>
+          </w:tcPr>
+          <w:p>
+            <w:pPr>
+              <w:pStyle w:val="TableContents"/>
+              <w:widowControl w:val="false"/>
+              <w:bidi w:val="0"/>
+              <w:jc w:val="left"/>
+              <w:rPr/>
+            </w:pPr>
+            <w:r>
+              <w:rPr/>
+              <w:t>Header 1</w:t>
+            </w:r>
+          </w:p>
+        </w:tc>
+        <w:tc>
+          <w:tcPr>
+            <w:tcW w:w="1606" w:type="dxa"/>
+            <w:tcBorders>
+              <w:top w:val="single" w:sz="4" w:space="0" w:color="000000"/>
+              <w:left w:val="single" w:sz="4" w:space="0" w:color="000000"/>
+              <w:bottom w:val="single" w:sz="4" w:space="0" w:color="000000"/>
+            </w:tcBorders>
+          </w:tcPr>
+          <w:p>
+            <w:pPr>
+              <w:pStyle w:val="TableContents"/>
+              <w:widowControl w:val="false"/>
+              <w:bidi w:val="0"/>
+              <w:jc w:val="left"/>
+              <w:rPr/>
+            </w:pPr>
+            <w:r>
+              <w:rPr/>
+              <w:t>Header 2</w:t>
+            </w:r>
+          </w:p>
+        </w:tc>
+        <w:tc>
+          <w:tcPr>
+            <w:tcW w:w="1606" w:type="dxa"/>
+            <w:tcBorders>
+              <w:top w:val="single" w:sz="4" w:space="0" w:color="000000"/>
+              <w:left w:val="single" w:sz="4" w:space="0" w:color="000000"/>
+              <w:bottom w:val="single" w:sz="4" w:space="0" w:color="000000"/>
+            </w:tcBorders>
+          </w:tcPr>
+          <w:p>
+            <w:pPr>
+              <w:pStyle w:val="TableContents"/>
+              <w:widowControl w:val="false"/>
+              <w:bidi w:val="0"/>
+              <w:jc w:val="left"/>
+              <w:rPr/>
+            </w:pPr>
+            <w:r>
+              <w:rPr/>
+              <w:t>Header 3</w:t>
+            </w:r>
+          </w:p>
+        </w:tc>
+        <w:tc>
+          <w:tcPr>
+            <w:tcW w:w="1607" w:type="dxa"/>
+            <w:tcBorders>
+              <w:top w:val="single" w:sz="4" w:space="0" w:color="000000"/>
+              <w:left w:val="single" w:sz="4" w:space="0" w:color="000000"/>
+              <w:bottom w:val="single" w:sz="4" w:space="0" w:color="000000"/>
+            </w:tcBorders>
+          </w:tcPr>
+          <w:p>
+            <w:pPr>
+              <w:pStyle w:val="TableContents"/>
+              <w:widowControl w:val="false"/>
+              <w:bidi w:val="0"/>
+              <w:jc w:val="left"/>
+              <w:rPr/>
+            </w:pPr>
+            <w:r>
+              <w:rPr/>
+              <w:t>Header 4</w:t>
+            </w:r>
+          </w:p>
+        </w:tc>
+        <w:tc>
+          <w:tcPr>
+            <w:tcW w:w="1606" w:type="dxa"/>
+            <w:tcBorders>
+              <w:top w:val="single" w:sz="4" w:space="0" w:color="000000"/>
+              <w:left w:val="single" w:sz="4" w:space="0" w:color="000000"/>
+              <w:bottom w:val="single" w:sz="4" w:space="0" w:color="000000"/>
+            </w:tcBorders>
+          </w:tcPr>
+          <w:p>
+            <w:pPr>
+              <w:pStyle w:val="TableContents"/>
+              <w:widowControl w:val="false"/>
+              <w:bidi w:val="0"/>
+              <w:jc w:val="left"/>
+              <w:rPr/>
+            </w:pPr>
+            <w:r>
+              <w:rPr/>
+              <w:t>Header 5</w:t>
+            </w:r>
+          </w:p>
+        </w:tc>
+        <w:tc>
+          <w:tcPr>
+            <w:tcW w:w="1606" w:type="dxa"/>
+            <w:tcBorders>
+              <w:top w:val="single" w:sz="4" w:space="0" w:color="000000"/>
+              <w:left w:val="single" w:sz="4" w:space="0" w:color="000000"/>
+              <w:bottom w:val="single" w:sz="4" w:space="0" w:color="000000"/>
+              <w:right w:val="single" w:sz="4" w:space="0" w:color="000000"/>
+            </w:tcBorders>
+          </w:tcPr>
+          <w:p>
+            <w:pPr>
+              <w:pStyle w:val="TableContents"/>
+              <w:widowControl w:val="false"/>
+              <w:bidi w:val="0"/>
+              <w:jc w:val="left"/>
+              <w:rPr/>
+            </w:pPr>
+            <w:r>
+              <w:rPr/>
+              <w:t>Header 6</w:t>
+            </w:r>
+          </w:p>
+        </w:tc>
+      </w:tr>
+      <w:tr>
+        <w:trPr/>
+        <w:tc>
+          <w:tcPr>
+            <w:tcW w:w="1606" w:type="dxa"/>
+            <w:tcBorders>
+              <w:left w:val="single" w:sz="4" w:space="0" w:color="000000"/>
+              <w:bottom w:val="single" w:sz="4" w:space="0" w:color="000000"/>
+            </w:tcBorders>
+          </w:tcPr>
+          <w:p>
+            <w:pPr>
+              <w:pStyle w:val="TableContents"/>
+              <w:widowControl w:val="false"/>
+              <w:bidi w:val="0"/>
+              <w:jc w:val="left"/>
+              <w:rPr/>
+            </w:pPr>
+            <w:r>
+              <w:rPr/>
+              <w:t>Cell11</w:t>
+            </w:r>
+          </w:p>
+        </w:tc>
+        <w:tc>
+          <w:tcPr>
+            <w:tcW w:w="1606" w:type="dxa"/>
+            <w:tcBorders>
+              <w:left w:val="single" w:sz="4" w:space="0" w:color="000000"/>
+              <w:bottom w:val="single" w:sz="4" w:space="0" w:color="000000"/>
+            </w:tcBorders>
+          </w:tcPr>
+          <w:p>
+            <w:pPr>
+              <w:pStyle w:val="TableContents"/>
+              <w:widowControl w:val="false"/>
+              <w:bidi w:val="0"/>
+              <w:jc w:val="left"/>
+              <w:rPr/>
+            </w:pPr>
+            <w:r>
+              <w:rPr/>
+              <w:t>Cell21</w:t>
+            </w:r>
+          </w:p>
+        </w:tc>
+        <w:tc>
+          <w:tcPr>
+            <w:tcW w:w="1606" w:type="dxa"/>
+            <w:tcBorders>
+              <w:left w:val="single" w:sz="4" w:space="0" w:color="000000"/>
+              <w:bottom w:val="single" w:sz="4" w:space="0" w:color="000000"/>
+            </w:tcBorders>
+          </w:tcPr>
+          <w:p>
+            <w:pPr>
+              <w:pStyle w:val="TableContents"/>
+              <w:widowControl w:val="false"/>
+              <w:bidi w:val="0"/>
+              <w:jc w:val="left"/>
+              <w:rPr/>
+            </w:pPr>
+            <w:r>
+              <w:rPr/>
+              <w:t>Cell31</w:t>
+            </w:r>
+          </w:p>
+        </w:tc>
+        <w:tc>
+          <w:tcPr>
+            <w:tcW w:w="1607" w:type="dxa"/>
+            <w:tcBorders>
+              <w:left w:val="single" w:sz="4" w:space="0" w:color="000000"/>
+              <w:bottom w:val="single" w:sz="4" w:space="0" w:color="000000"/>
+            </w:tcBorders>
+          </w:tcPr>
+          <w:p>
+            <w:pPr>
+              <w:pStyle w:val="TableContents"/>
+              <w:widowControl w:val="false"/>
+              <w:bidi w:val="0"/>
+              <w:jc w:val="left"/>
+              <w:rPr/>
+            </w:pPr>
+            <w:r>
+              <w:rPr/>
+              <w:t>Cell41</w:t>
+            </w:r>
+          </w:p>
+        </w:tc>
+        <w:tc>
+          <w:tcPr>
+            <w:tcW w:w="1606" w:type="dxa"/>
+            <w:tcBorders>
+              <w:left w:val="single" w:sz="4" w:space="0" w:color="000000"/>
+              <w:bottom w:val="single" w:sz="4" w:space="0" w:color="000000"/>
+            </w:tcBorders>
+          </w:tcPr>
+          <w:p>
+            <w:pPr>
+              <w:pStyle w:val="TableContents"/>
+              <w:widowControl w:val="false"/>
+              <w:bidi w:val="0"/>
+              <w:jc w:val="left"/>
+              <w:rPr/>
+            </w:pPr>
+            <w:r>
+              <w:rPr/>
+              <w:t>Cell51</w:t>
+            </w:r>
+          </w:p>
+        </w:tc>
+        <w:tc>
+          <w:tcPr>
+            <w:tcW w:w="1606" w:type="dxa"/>
+            <w:tcBorders>
+              <w:left w:val="single" w:sz="4" w:space="0" w:color="000000"/>
+              <w:bottom w:val="single" w:sz="4" w:space="0" w:color="000000"/>
+              <w:right w:val="single" w:sz="4" w:space="0" w:color="000000"/>
+            </w:tcBorders>
+          </w:tcPr>
+          <w:p>
+            <w:pPr>
+              <w:pStyle w:val="TableContents"/>
+              <w:widowControl w:val="false"/>
+              <w:bidi w:val="0"/>
+              <w:jc w:val="left"/>
+              <w:rPr/>
+            </w:pPr>
+            <w:r>
+              <w:rPr/>
+              <w:t>Cell61</w:t>
+            </w:r>
+          </w:p>
+        </w:tc>
+      </w:tr>
+      <w:tr>
+        <w:trPr>
+          <w:trHeight w:val="468" w:hRule="atLeast"/>
+        </w:trPr>
+        <w:tc>
+          <w:tcPr>
+            <w:tcW w:w="1606" w:type="dxa"/>
+            <w:tcBorders>
+              <w:left w:val="single" w:sz="4" w:space="0" w:color="000000"/>
+              <w:bottom w:val="single" w:sz="4" w:space="0" w:color="000000"/>
+            </w:tcBorders>
+          </w:tcPr>
+          <w:p>
+            <w:pPr>
+              <w:pStyle w:val="TableContents"/>
+              <w:widowControl w:val="false"/>
+              <w:bidi w:val="0"/>
+              <w:jc w:val="left"/>
+              <w:rPr/>
+            </w:pPr>
+            <w:r>
+              <w:rPr/>
+              <w:t>Cell12</w:t>
+            </w:r>
+          </w:p>
+        </w:tc>
+        <w:tc>
+          <w:tcPr>
+            <w:tcW w:w="1606" w:type="dxa"/>
+            <w:tcBorders>
+              <w:left w:val="single" w:sz="4" w:space="0" w:color="000000"/>
+              <w:bottom w:val="single" w:sz="4" w:space="0" w:color="000000"/>
+            </w:tcBorders>
+          </w:tcPr>
+          <w:p>
+            <w:pPr>
+              <w:pStyle w:val="TableContents"/>
+              <w:widowControl w:val="false"/>
+              <w:bidi w:val="0"/>
+              <w:jc w:val="left"/>
+              <w:rPr/>
+            </w:pPr>
+            <w:r>
+              <w:rPr/>
+              <w:t>Cell22</w:t>
+            </w:r>
+          </w:p>
+        </w:tc>
+        <w:tc>
+          <w:tcPr>
+            <w:tcW w:w="1606" w:type="dxa"/>
+            <w:tcBorders>
+              <w:left w:val="single" w:sz="4" w:space="0" w:color="000000"/>
+              <w:bottom w:val="single" w:sz="4" w:space="0" w:color="000000"/>
+            </w:tcBorders>
+          </w:tcPr>
+          <w:p>
+            <w:pPr>
+              <w:pStyle w:val="TableContents"/>
+              <w:widowControl w:val="false"/>
+              <w:bidi w:val="0"/>
+              <w:jc w:val="left"/>
+              <w:rPr/>
+            </w:pPr>
+            <w:r>
+              <w:rPr/>
+              <w:t>Cell32</w:t>
+            </w:r>
+          </w:p>
+        </w:tc>
+        <w:tc>
+          <w:tcPr>
+            <w:tcW w:w="1607" w:type="dxa"/>
+            <w:tcBorders>
+              <w:left w:val="single" w:sz="4" w:space="0" w:color="000000"/>
+              <w:bottom w:val="single" w:sz="4" w:space="0" w:color="000000"/>
+            </w:tcBorders>
+          </w:tcPr>
+          <w:p>
+            <w:pPr>
+              <w:pStyle w:val="TableContents"/>
+              <w:widowControl w:val="false"/>
+              <w:bidi w:val="0"/>
+              <w:jc w:val="left"/>
+              <w:rPr/>
+            </w:pPr>
+            <w:r>
+              <w:rPr/>
+              <w:t>Cell42</w:t>
+            </w:r>
+          </w:p>
+        </w:tc>
+        <w:tc>
+          <w:tcPr>
+            <w:tcW w:w="1606" w:type="dxa"/>
+            <w:tcBorders>
+              <w:left w:val="single" w:sz="4" w:space="0" w:color="000000"/>
+              <w:bottom w:val="single" w:sz="4" w:space="0" w:color="000000"/>
+            </w:tcBorders>
+          </w:tcPr>
+          <w:p>
+            <w:pPr>
+              <w:pStyle w:val="TableContents"/>
+              <w:widowControl w:val="false"/>
+              <w:bidi w:val="0"/>
+              <w:jc w:val="left"/>
+              <w:rPr/>
+            </w:pPr>
+            <w:r>
+              <w:rPr/>
+              <w:t>Cell52</w:t>
+            </w:r>
+          </w:p>
+        </w:tc>
+        <w:tc>
+          <w:tcPr>
+            <w:tcW w:w="1606" w:type="dxa"/>
+            <w:tcBorders>
+              <w:left w:val="single" w:sz="4" w:space="0" w:color="000000"/>
+              <w:bottom w:val="single" w:sz="4" w:space="0" w:color="000000"/>
+              <w:right w:val="single" w:sz="4" w:space="0" w:color="000000"/>
+            </w:tcBorders>
+          </w:tcPr>
+          <w:p>
+            <w:pPr>
+              <w:pStyle w:val="TableContents"/>
+              <w:widowControl w:val="false"/>
+              <w:bidi w:val="0"/>
+              <w:jc w:val="left"/>
+              <w:rPr/>
+            </w:pPr>
+            <w:r>
+              <w:rPr/>
+              <w:t>Cell62</w:t>
+            </w:r>
+          </w:p>
+        </w:tc>
+      </w:tr>
+    </w:tbl>
+    <w:p>
+      <w:pPr>
+        <w:pStyle w:val="TextBody"/>
+        <w:bidi w:val="0"/>
+        <w:jc w:val="left"/>
+        <w:rPr>
+          <w:rFonts w:ascii="Linux Libertine;Georgia;Times;serif" w:hAnsi="Linux Libertine;Georgia;Times;serif"/>
+          <w:i w:val="false"/>
+          <w:i w:val="false"/>
+          <w:caps w:val="false"/>
+          <w:smallCaps w:val="false"/>
+          <w:color w:val="000000"/>
+          <w:spacing w:val="0"/>
+        </w:rPr>
+      </w:pPr>
+      <w:r>
+        <w:rPr>
+          <w:rFonts w:ascii="Linux Libertine;Georgia;Times;serif" w:hAnsi="Linux Libertine;Georgia;Times;serif"/>
+          <w:i w:val="false"/>
+          <w:caps w:val="false"/>
+          <w:smallCaps w:val="false"/>
+          <w:color w:val="000000"/>
+          <w:spacing w:val="0"/>
+        </w:rPr>
+      </w:r>
+    </w:p>
+    <w:p>
+      <w:pPr>
+        <w:pStyle w:val="TextBody"/>
+        <w:bidi w:val="0"/>
+        <w:spacing w:before="0" w:after="140"/>
+        <w:jc w:val="left"/>
+        <w:rPr>
+          <w:b w:val="false"/>
+          <w:b w:val="false"/>
+          <w:bCs w:val="false"/>
+        </w:rPr>
+      </w:pPr>
+      <w:r>
+        <w:rPr/>
       </w:r>
     </w:p>
     <w:sectPr>
@@ -1328,6 +1904,7 @@
       <w:pgNumType w:fmt="decimal"/>
       <w:formProt w:val="false"/>
       <w:textDirection w:val="lrTb"/>
+      <w:docGrid w:type="default" w:linePitch="100" w:charSpace="0"/>
     </w:sectPr>
   </w:body>
 </w:document>
@@ -1375,123 +1952,392 @@
       <w:numFmt w:val="none"/>
       <w:suff w:val="nothing"/>
       <w:lvlText w:val=""/>
-      <w:lvlJc w:val="start"/>
+      <w:lvlJc w:val="left"/>
       <w:pPr>
         <w:tabs>
           <w:tab w:val="num" w:pos="0"/>
         </w:tabs>
-        <w:ind w:start="0" w:hanging="0"/>
-      </w:pPr>
+        <w:ind w:left="0" w:hanging="0"/>
+      </w:pPr>
+      <w:rPr/>
     </w:lvl>
     <w:lvl w:ilvl="1">
       <w:start w:val="1"/>
-      <w:pStyle w:val="Heading2"/>
       <w:numFmt w:val="none"/>
       <w:suff w:val="nothing"/>
       <w:lvlText w:val=""/>
-      <w:lvlJc w:val="start"/>
+      <w:lvlJc w:val="left"/>
       <w:pPr>
         <w:tabs>
           <w:tab w:val="num" w:pos="0"/>
         </w:tabs>
-        <w:ind w:start="0" w:hanging="0"/>
-      </w:pPr>
+        <w:ind w:left="0" w:hanging="0"/>
+      </w:pPr>
+      <w:rPr/>
     </w:lvl>
     <w:lvl w:ilvl="2">
       <w:start w:val="1"/>
-      <w:pStyle w:val="Heading3"/>
       <w:numFmt w:val="none"/>
       <w:suff w:val="nothing"/>
       <w:lvlText w:val=""/>
-      <w:lvlJc w:val="start"/>
+      <w:lvlJc w:val="left"/>
       <w:pPr>
         <w:tabs>
           <w:tab w:val="num" w:pos="0"/>
         </w:tabs>
-        <w:ind w:start="0" w:hanging="0"/>
-      </w:pPr>
+        <w:ind w:left="0" w:hanging="0"/>
+      </w:pPr>
+      <w:rPr/>
     </w:lvl>
     <w:lvl w:ilvl="3">
       <w:start w:val="1"/>
       <w:numFmt w:val="none"/>
       <w:suff w:val="nothing"/>
       <w:lvlText w:val=""/>
-      <w:lvlJc w:val="start"/>
+      <w:lvlJc w:val="left"/>
       <w:pPr>
         <w:tabs>
           <w:tab w:val="num" w:pos="0"/>
         </w:tabs>
-        <w:ind w:start="0" w:hanging="0"/>
-      </w:pPr>
+        <w:ind w:left="0" w:hanging="0"/>
+      </w:pPr>
+      <w:rPr/>
     </w:lvl>
     <w:lvl w:ilvl="4">
       <w:start w:val="1"/>
       <w:numFmt w:val="none"/>
       <w:suff w:val="nothing"/>
       <w:lvlText w:val=""/>
-      <w:lvlJc w:val="start"/>
+      <w:lvlJc w:val="left"/>
       <w:pPr>
         <w:tabs>
           <w:tab w:val="num" w:pos="0"/>
         </w:tabs>
-        <w:ind w:start="0" w:hanging="0"/>
-      </w:pPr>
+        <w:ind w:left="0" w:hanging="0"/>
+      </w:pPr>
+      <w:rPr/>
     </w:lvl>
     <w:lvl w:ilvl="5">
       <w:start w:val="1"/>
       <w:numFmt w:val="none"/>
       <w:suff w:val="nothing"/>
       <w:lvlText w:val=""/>
-      <w:lvlJc w:val="start"/>
+      <w:lvlJc w:val="left"/>
       <w:pPr>
         <w:tabs>
           <w:tab w:val="num" w:pos="0"/>
         </w:tabs>
-        <w:ind w:start="0" w:hanging="0"/>
-      </w:pPr>
+        <w:ind w:left="0" w:hanging="0"/>
+      </w:pPr>
+      <w:rPr/>
     </w:lvl>
     <w:lvl w:ilvl="6">
       <w:start w:val="1"/>
       <w:numFmt w:val="none"/>
       <w:suff w:val="nothing"/>
       <w:lvlText w:val=""/>
-      <w:lvlJc w:val="start"/>
+      <w:lvlJc w:val="left"/>
       <w:pPr>
         <w:tabs>
           <w:tab w:val="num" w:pos="0"/>
         </w:tabs>
-        <w:ind w:start="0" w:hanging="0"/>
-      </w:pPr>
+        <w:ind w:left="0" w:hanging="0"/>
+      </w:pPr>
+      <w:rPr/>
     </w:lvl>
     <w:lvl w:ilvl="7">
       <w:start w:val="1"/>
       <w:numFmt w:val="none"/>
       <w:suff w:val="nothing"/>
       <w:lvlText w:val=""/>
-      <w:lvlJc w:val="start"/>
+      <w:lvlJc w:val="left"/>
       <w:pPr>
         <w:tabs>
           <w:tab w:val="num" w:pos="0"/>
         </w:tabs>
-        <w:ind w:start="0" w:hanging="0"/>
-      </w:pPr>
+        <w:ind w:left="0" w:hanging="0"/>
+      </w:pPr>
+      <w:rPr/>
     </w:lvl>
     <w:lvl w:ilvl="8">
       <w:start w:val="1"/>
       <w:numFmt w:val="none"/>
       <w:suff w:val="nothing"/>
       <w:lvlText w:val=""/>
-      <w:lvlJc w:val="start"/>
+      <w:lvlJc w:val="left"/>
       <w:pPr>
         <w:tabs>
           <w:tab w:val="num" w:pos="0"/>
         </w:tabs>
-        <w:ind w:start="0" w:hanging="0"/>
+        <w:ind w:left="0" w:hanging="0"/>
+      </w:pPr>
+      <w:rPr/>
+    </w:lvl>
+  </w:abstractNum>
+  <w:abstractNum w:abstractNumId="2">
+    <w:lvl w:ilvl="0">
+      <w:start w:val="1"/>
+      <w:numFmt w:val="bullet"/>
+      <w:lvlText w:val=""/>
+      <w:lvlJc w:val="left"/>
+      <w:pPr>
+        <w:tabs>
+          <w:tab w:val="num" w:pos="720"/>
+        </w:tabs>
+        <w:ind w:left="720" w:hanging="360"/>
+      </w:pPr>
+      <w:rPr>
+        <w:rFonts w:ascii="Symbol" w:hAnsi="Symbol" w:cs="Symbol" w:hint="default"/>
+      </w:rPr>
+    </w:lvl>
+    <w:lvl w:ilvl="1">
+      <w:start w:val="1"/>
+      <w:numFmt w:val="bullet"/>
+      <w:lvlText w:val="◦"/>
+      <w:lvlJc w:val="left"/>
+      <w:pPr>
+        <w:tabs>
+          <w:tab w:val="num" w:pos="1080"/>
+        </w:tabs>
+        <w:ind w:left="1080" w:hanging="360"/>
+      </w:pPr>
+      <w:rPr>
+        <w:rFonts w:ascii="OpenSymbol" w:hAnsi="OpenSymbol" w:cs="OpenSymbol" w:hint="default"/>
+      </w:rPr>
+    </w:lvl>
+    <w:lvl w:ilvl="2">
+      <w:start w:val="1"/>
+      <w:numFmt w:val="bullet"/>
+      <w:lvlText w:val="▪"/>
+      <w:lvlJc w:val="left"/>
+      <w:pPr>
+        <w:tabs>
+          <w:tab w:val="num" w:pos="1440"/>
+        </w:tabs>
+        <w:ind w:left="1440" w:hanging="360"/>
+      </w:pPr>
+      <w:rPr>
+        <w:rFonts w:ascii="OpenSymbol" w:hAnsi="OpenSymbol" w:cs="OpenSymbol" w:hint="default"/>
+      </w:rPr>
+    </w:lvl>
+    <w:lvl w:ilvl="3">
+      <w:start w:val="1"/>
+      <w:numFmt w:val="bullet"/>
+      <w:lvlText w:val=""/>
+      <w:lvlJc w:val="left"/>
+      <w:pPr>
+        <w:tabs>
+          <w:tab w:val="num" w:pos="1800"/>
+        </w:tabs>
+        <w:ind w:left="1800" w:hanging="360"/>
+      </w:pPr>
+      <w:rPr>
+        <w:rFonts w:ascii="Symbol" w:hAnsi="Symbol" w:cs="Symbol" w:hint="default"/>
+      </w:rPr>
+    </w:lvl>
+    <w:lvl w:ilvl="4">
+      <w:start w:val="1"/>
+      <w:numFmt w:val="bullet"/>
+      <w:lvlText w:val="◦"/>
+      <w:lvlJc w:val="left"/>
+      <w:pPr>
+        <w:tabs>
+          <w:tab w:val="num" w:pos="2160"/>
+        </w:tabs>
+        <w:ind w:left="2160" w:hanging="360"/>
+      </w:pPr>
+      <w:rPr>
+        <w:rFonts w:ascii="OpenSymbol" w:hAnsi="OpenSymbol" w:cs="OpenSymbol" w:hint="default"/>
+      </w:rPr>
+    </w:lvl>
+    <w:lvl w:ilvl="5">
+      <w:start w:val="1"/>
+      <w:numFmt w:val="bullet"/>
+      <w:lvlText w:val="▪"/>
+      <w:lvlJc w:val="left"/>
+      <w:pPr>
+        <w:tabs>
+          <w:tab w:val="num" w:pos="2520"/>
+        </w:tabs>
+        <w:ind w:left="2520" w:hanging="360"/>
+      </w:pPr>
+      <w:rPr>
+        <w:rFonts w:ascii="OpenSymbol" w:hAnsi="OpenSymbol" w:cs="OpenSymbol" w:hint="default"/>
+      </w:rPr>
+    </w:lvl>
+    <w:lvl w:ilvl="6">
+      <w:start w:val="1"/>
+      <w:numFmt w:val="bullet"/>
+      <w:lvlText w:val=""/>
+      <w:lvlJc w:val="left"/>
+      <w:pPr>
+        <w:tabs>
+          <w:tab w:val="num" w:pos="2880"/>
+        </w:tabs>
+        <w:ind w:left="2880" w:hanging="360"/>
+      </w:pPr>
+      <w:rPr>
+        <w:rFonts w:ascii="Symbol" w:hAnsi="Symbol" w:cs="Symbol" w:hint="default"/>
+      </w:rPr>
+    </w:lvl>
+    <w:lvl w:ilvl="7">
+      <w:start w:val="1"/>
+      <w:numFmt w:val="bullet"/>
+      <w:lvlText w:val="◦"/>
+      <w:lvlJc w:val="left"/>
+      <w:pPr>
+        <w:tabs>
+          <w:tab w:val="num" w:pos="3240"/>
+        </w:tabs>
+        <w:ind w:left="3240" w:hanging="360"/>
+      </w:pPr>
+      <w:rPr>
+        <w:rFonts w:ascii="OpenSymbol" w:hAnsi="OpenSymbol" w:cs="OpenSymbol" w:hint="default"/>
+      </w:rPr>
+    </w:lvl>
+    <w:lvl w:ilvl="8">
+      <w:start w:val="1"/>
+      <w:numFmt w:val="bullet"/>
+      <w:lvlText w:val="▪"/>
+      <w:lvlJc w:val="left"/>
+      <w:pPr>
+        <w:tabs>
+          <w:tab w:val="num" w:pos="3600"/>
+        </w:tabs>
+        <w:ind w:left="3600" w:hanging="360"/>
+      </w:pPr>
+      <w:rPr>
+        <w:rFonts w:ascii="OpenSymbol" w:hAnsi="OpenSymbol" w:cs="OpenSymbol" w:hint="default"/>
+      </w:rPr>
+    </w:lvl>
+  </w:abstractNum>
+  <w:abstractNum w:abstractNumId="3">
+    <w:lvl w:ilvl="0">
+      <w:start w:val="1"/>
+      <w:numFmt w:val="none"/>
+      <w:suff w:val="nothing"/>
+      <w:lvlText w:val=""/>
+      <w:lvlJc w:val="left"/>
+      <w:pPr>
+        <w:tabs>
+          <w:tab w:val="num" w:pos="0"/>
+        </w:tabs>
+        <w:ind w:left="0" w:hanging="0"/>
+      </w:pPr>
+    </w:lvl>
+    <w:lvl w:ilvl="1">
+      <w:start w:val="1"/>
+      <w:numFmt w:val="none"/>
+      <w:suff w:val="nothing"/>
+      <w:lvlText w:val=""/>
+      <w:lvlJc w:val="left"/>
+      <w:pPr>
+        <w:tabs>
+          <w:tab w:val="num" w:pos="0"/>
+        </w:tabs>
+        <w:ind w:left="0" w:hanging="0"/>
+      </w:pPr>
+    </w:lvl>
+    <w:lvl w:ilvl="2">
+      <w:start w:val="1"/>
+      <w:numFmt w:val="none"/>
+      <w:suff w:val="nothing"/>
+      <w:lvlText w:val=""/>
+      <w:lvlJc w:val="left"/>
+      <w:pPr>
+        <w:tabs>
+          <w:tab w:val="num" w:pos="0"/>
+        </w:tabs>
+        <w:ind w:left="0" w:hanging="0"/>
+      </w:pPr>
+    </w:lvl>
+    <w:lvl w:ilvl="3">
+      <w:start w:val="1"/>
+      <w:numFmt w:val="none"/>
+      <w:suff w:val="nothing"/>
+      <w:lvlText w:val=""/>
+      <w:lvlJc w:val="left"/>
+      <w:pPr>
+        <w:tabs>
+          <w:tab w:val="num" w:pos="0"/>
+        </w:tabs>
+        <w:ind w:left="0" w:hanging="0"/>
+      </w:pPr>
+    </w:lvl>
+    <w:lvl w:ilvl="4">
+      <w:start w:val="1"/>
+      <w:numFmt w:val="none"/>
+      <w:suff w:val="nothing"/>
+      <w:lvlText w:val=""/>
+      <w:lvlJc w:val="left"/>
+      <w:pPr>
+        <w:tabs>
+          <w:tab w:val="num" w:pos="0"/>
+        </w:tabs>
+        <w:ind w:left="0" w:hanging="0"/>
+      </w:pPr>
+    </w:lvl>
+    <w:lvl w:ilvl="5">
+      <w:start w:val="1"/>
+      <w:numFmt w:val="none"/>
+      <w:suff w:val="nothing"/>
+      <w:lvlText w:val=""/>
+      <w:lvlJc w:val="left"/>
+      <w:pPr>
+        <w:tabs>
+          <w:tab w:val="num" w:pos="0"/>
+        </w:tabs>
+        <w:ind w:left="0" w:hanging="0"/>
+      </w:pPr>
+    </w:lvl>
+    <w:lvl w:ilvl="6">
+      <w:start w:val="1"/>
+      <w:numFmt w:val="none"/>
+      <w:suff w:val="nothing"/>
+      <w:lvlText w:val=""/>
+      <w:lvlJc w:val="left"/>
+      <w:pPr>
+        <w:tabs>
+          <w:tab w:val="num" w:pos="0"/>
+        </w:tabs>
+        <w:ind w:left="0" w:hanging="0"/>
+      </w:pPr>
+    </w:lvl>
+    <w:lvl w:ilvl="7">
+      <w:start w:val="1"/>
+      <w:numFmt w:val="none"/>
+      <w:suff w:val="nothing"/>
+      <w:lvlText w:val=""/>
+      <w:lvlJc w:val="left"/>
+      <w:pPr>
+        <w:tabs>
+          <w:tab w:val="num" w:pos="0"/>
+        </w:tabs>
+        <w:ind w:left="0" w:hanging="0"/>
+      </w:pPr>
+    </w:lvl>
+    <w:lvl w:ilvl="8">
+      <w:start w:val="1"/>
+      <w:numFmt w:val="none"/>
+      <w:suff w:val="nothing"/>
+      <w:lvlText w:val=""/>
+      <w:lvlJc w:val="left"/>
+      <w:pPr>
+        <w:tabs>
+          <w:tab w:val="num" w:pos="0"/>
+        </w:tabs>
+        <w:ind w:left="0" w:hanging="0"/>
       </w:pPr>
     </w:lvl>
   </w:abstractNum>
   <w:num w:numId="1">
     <w:abstractNumId w:val="1"/>
+  </w:num>
+  <w:num w:numId="2">
+    <w:abstractNumId w:val="2"/>
+  </w:num>
+  <w:num w:numId="3">
+    <w:abstractNumId w:val="3"/>
   </w:num>
 </w:numbering>
 </file>
@@ -1510,7 +2356,6 @@
     </w:rPrDefault>
     <w:pPrDefault>
       <w:pPr>
-        <w:widowControl/>
         <w:suppressAutoHyphens w:val="true"/>
       </w:pPr>
     </w:pPrDefault>
@@ -1520,7 +2365,10 @@
     <w:qFormat/>
     <w:pPr>
       <w:widowControl/>
+      <w:suppressAutoHyphens w:val="true"/>
       <w:bidi w:val="0"/>
+      <w:spacing w:before="0" w:after="0"/>
+      <w:jc w:val="left"/>
     </w:pPr>
     <w:rPr>
       <w:rFonts w:ascii="Liberation Serif" w:hAnsi="Liberation Serif" w:eastAsia="Noto Serif CJK SC" w:cs="Lohit Devanagari"/>
@@ -1574,6 +2422,13 @@
       <w:color w:val="000080"/>
       <w:u w:val="single"/>
       <w:lang w:val="zxx" w:eastAsia="zxx" w:bidi="zxx"/>
+    </w:rPr>
+  </w:style>
+  <w:style w:type="character" w:styleId="Bullets">
+    <w:name w:val="Bullets"/>
+    <w:qFormat/>
+    <w:rPr>
+      <w:rFonts w:ascii="OpenSymbol" w:hAnsi="OpenSymbol" w:eastAsia="OpenSymbol" w:cs="OpenSymbol"/>
     </w:rPr>
   </w:style>
   <w:style w:type="paragraph" w:styleId="Heading">
@@ -1665,5 +2520,32 @@
     </w:pPr>
     <w:rPr/>
   </w:style>
+  <w:style w:type="paragraph" w:styleId="TableContents">
+    <w:name w:val="Table Contents"/>
+    <w:basedOn w:val="Normal"/>
+    <w:qFormat/>
+    <w:pPr>
+      <w:widowControl w:val="false"/>
+      <w:suppressLineNumbers/>
+    </w:pPr>
+    <w:rPr/>
+  </w:style>
+  <w:style w:type="paragraph" w:styleId="HorizontalLine">
+    <w:name w:val="Horizontal Line"/>
+    <w:basedOn w:val="Normal"/>
+    <w:next w:val="TextBody"/>
+    <w:qFormat/>
+    <w:pPr>
+      <w:suppressLineNumbers/>
+      <w:pBdr>
+        <w:bottom w:val="double" w:sz="2" w:space="0" w:color="808080"/>
+      </w:pBdr>
+      <w:spacing w:before="0" w:after="283"/>
+    </w:pPr>
+    <w:rPr>
+      <w:sz w:val="12"/>
+      <w:szCs w:val="12"/>
+    </w:rPr>
+  </w:style>
 </w:styles>
 </file>
</xml_diff>